<commit_message>
Modifica numero dei puntini
</commit_message>
<xml_diff>
--- a/4_Diari/2023-10-13_alexandru.ciobanu .docx
+++ b/4_Diari/2023-10-13_alexandru.ciobanu .docx
@@ -218,6 +218,30 @@
                 <w:rFonts w:ascii="Arial" w:hAnsi="Arial" w:cs="Arial"/>
               </w:rPr>
               <w:t>primo puntino ora cambia i numeri nel modo giusto.</w:t>
+            </w:r>
+            <w:r>
+              <w:rPr>
+                <w:rFonts w:ascii="Arial" w:hAnsi="Arial" w:cs="Arial"/>
+              </w:rPr>
+              <w:t xml:space="preserve"> Inverti numero dei puntini fatto.</w:t>
+            </w:r>
+            <w:r>
+              <w:rPr>
+                <w:rFonts w:ascii="Arial" w:hAnsi="Arial" w:cs="Arial"/>
+              </w:rPr>
+              <w:t xml:space="preserve"> Si possono selezionare tutti i puntini insieme</w:t>
+            </w:r>
+            <w:r>
+              <w:rPr>
+                <w:rFonts w:ascii="Arial" w:hAnsi="Arial" w:cs="Arial"/>
+              </w:rPr>
+              <w:t xml:space="preserve"> e spostarli, eliminarli, cambiare la grandezza</w:t>
+            </w:r>
+            <w:r>
+              <w:rPr>
+                <w:rFonts w:ascii="Arial" w:hAnsi="Arial" w:cs="Arial"/>
+              </w:rPr>
+              <w:t>.</w:t>
             </w:r>
             <w:bookmarkStart w:id="3" w:name="_GoBack"/>
             <w:bookmarkEnd w:id="3"/>
@@ -4088,11 +4112,11 @@
     <w:rsid w:val="00EE4297"/>
     <w:rsid w:val="00F0065C"/>
     <w:rsid w:val="00F1629B"/>
-    <w:rsid w:val="00F20C36"/>
     <w:rsid w:val="00F53A00"/>
     <w:rsid w:val="00F902BF"/>
     <w:rsid w:val="00F93792"/>
     <w:rsid w:val="00FA1CED"/>
+    <w:rsid w:val="00FA31E4"/>
     <w:rsid w:val="00FC1BC6"/>
     <w:rsid w:val="00FD1B19"/>
   </w:rsids>
@@ -4888,7 +4912,7 @@
 </file>
 
 <file path=customXml/itemProps1.xml><?xml version="1.0" encoding="utf-8"?>
-<ds:datastoreItem xmlns:ds="http://schemas.openxmlformats.org/officeDocument/2006/customXml" ds:itemID="{A499BD04-E34E-40B6-B43B-8425D16AA234}">
+<ds:datastoreItem xmlns:ds="http://schemas.openxmlformats.org/officeDocument/2006/customXml" ds:itemID="{C7F71A73-61BC-478E-90A1-DC5541362321}">
   <ds:schemaRefs>
     <ds:schemaRef ds:uri="http://schemas.openxmlformats.org/officeDocument/2006/bibliography"/>
   </ds:schemaRefs>

</xml_diff>